<commit_message>
[NEU] Caching Methoden: Anforderungen geschrieben.
</commit_message>
<xml_diff>
--- a/BA/Quellen.docx
+++ b/BA/Quellen.docx
@@ -1,36 +1,15 @@
 
 <file path=word/document.xml><?xml version="1.0" encoding="utf-8"?>
-<w:document xmlns:wpc="http://schemas.microsoft.com/office/word/2010/wordprocessingCanvas" xmlns:cx="http://schemas.microsoft.com/office/drawing/2014/chartex" xmlns:cx1="http://schemas.microsoft.com/office/drawing/2015/9/8/chartex" xmlns:cx2="http://schemas.microsoft.com/office/drawing/2015/10/21/chartex" xmlns:cx3="http://schemas.microsoft.com/office/drawing/2016/5/9/chartex" xmlns:cx4="http://schemas.microsoft.com/office/drawing/2016/5/10/chartex" xmlns:cx5="http://schemas.microsoft.com/office/drawing/2016/5/11/chartex" xmlns:cx6="http://schemas.microsoft.com/office/drawing/2016/5/12/chartex" xmlns:cx7="http://schemas.microsoft.com/office/drawing/2016/5/13/chartex" xmlns:cx8="http://schemas.microsoft.com/office/drawing/2016/5/14/chartex" xmlns:mc="http://schemas.openxmlformats.org/markup-compatibility/2006" xmlns:aink="http://schemas.microsoft.com/office/drawing/2016/ink" xmlns:am3d="http://schemas.microsoft.com/office/drawing/2017/model3d" xmlns:o="urn:schemas-microsoft-com:office:office" xmlns:r="http://schemas.openxmlformats.org/officeDocument/2006/relationships" xmlns:m="http://schemas.openxmlformats.org/officeDocument/2006/math" xmlns:v="urn:schemas-microsoft-com:vml" xmlns:wp14="http://schemas.microsoft.com/office/word/2010/wordprocessingDrawing" xmlns:wp="http://schemas.openxmlformats.org/drawingml/2006/wordprocessingDrawing" xmlns:w10="urn:schemas-microsoft-com:office:word" xmlns:w="http://schemas.openxmlformats.org/wordprocessingml/2006/main" xmlns:w14="http://schemas.microsoft.com/office/word/2010/wordml" xmlns:w15="http://schemas.microsoft.com/office/word/2012/wordml" xmlns:w16cid="http://schemas.microsoft.com/office/word/2016/wordml/cid" xmlns:w16se="http://schemas.microsoft.com/office/word/2015/wordml/symex" xmlns:wpg="http://schemas.microsoft.com/office/word/2010/wordprocessingGroup" xmlns:wpi="http://schemas.microsoft.com/office/word/2010/wordprocessingInk" xmlns:wne="http://schemas.microsoft.com/office/word/2006/wordml" xmlns:wps="http://schemas.microsoft.com/office/word/2010/wordprocessingShape" mc:Ignorable="w14 w15 w16se w16cid wp14">
+<w:document xmlns:wpc="http://schemas.microsoft.com/office/word/2010/wordprocessingCanvas" xmlns:cx="http://schemas.microsoft.com/office/drawing/2014/chartex" xmlns:cx1="http://schemas.microsoft.com/office/drawing/2015/9/8/chartex" xmlns:mc="http://schemas.openxmlformats.org/markup-compatibility/2006" xmlns:o="urn:schemas-microsoft-com:office:office" xmlns:r="http://schemas.openxmlformats.org/officeDocument/2006/relationships" xmlns:m="http://schemas.openxmlformats.org/officeDocument/2006/math" xmlns:v="urn:schemas-microsoft-com:vml" xmlns:wp14="http://schemas.microsoft.com/office/word/2010/wordprocessingDrawing" xmlns:wp="http://schemas.openxmlformats.org/drawingml/2006/wordprocessingDrawing" xmlns:w10="urn:schemas-microsoft-com:office:word" xmlns:w="http://schemas.openxmlformats.org/wordprocessingml/2006/main" xmlns:w14="http://schemas.microsoft.com/office/word/2010/wordml" xmlns:w15="http://schemas.microsoft.com/office/word/2012/wordml" xmlns:w16se="http://schemas.microsoft.com/office/word/2015/wordml/symex" xmlns:wpg="http://schemas.microsoft.com/office/word/2010/wordprocessingGroup" xmlns:wpi="http://schemas.microsoft.com/office/word/2010/wordprocessingInk" xmlns:wne="http://schemas.microsoft.com/office/word/2006/wordml" xmlns:wps="http://schemas.microsoft.com/office/word/2010/wordprocessingShape" mc:Ignorable="w14 w15 w16se wp14">
   <w:body>
     <w:p>
       <w:r>
-        <w:t xml:space="preserve">Seite Datenschutz-scanner.de von Projekt </w:t>
-      </w:r>
-      <w:proofErr w:type="spellStart"/>
-      <w:r>
-        <w:t>PGuard</w:t>
-      </w:r>
-      <w:proofErr w:type="spellEnd"/>
-    </w:p>
-    <w:p>
-      <w:r>
-        <w:t>@</w:t>
-      </w:r>
-      <w:proofErr w:type="spellStart"/>
-      <w:r>
-        <w:t>Misc</w:t>
-      </w:r>
-      <w:proofErr w:type="spellEnd"/>
-      <w:r>
-        <w:t>{</w:t>
-      </w:r>
-      <w:proofErr w:type="spellStart"/>
-      <w:r>
-        <w:t>pguard</w:t>
-      </w:r>
-      <w:proofErr w:type="spellEnd"/>
-      <w:r>
-        <w:t>,</w:t>
+        <w:t>Seite Datenschutz-scanner.de von Projekt PGuard</w:t>
+      </w:r>
+    </w:p>
+    <w:p>
+      <w:r>
+        <w:t>@Misc{pguard,</w:t>
       </w:r>
     </w:p>
     <w:p>
@@ -50,175 +29,329 @@
       </w:r>
     </w:p>
     <w:p>
-      <w:r>
-        <w:tab/>
-      </w:r>
-      <w:proofErr w:type="spellStart"/>
-      <w:r>
+      <w:pPr>
+        <w:rPr>
+          <w:lang w:val="en-US"/>
+        </w:rPr>
+      </w:pPr>
+      <w:r>
+        <w:tab/>
+      </w:r>
+      <w:r>
+        <w:rPr>
+          <w:lang w:val="en-US"/>
+        </w:rPr>
         <w:t>Author</w:t>
       </w:r>
-      <w:proofErr w:type="spellEnd"/>
-      <w:r>
-        <w:tab/>
-      </w:r>
-      <w:r>
-        <w:tab/>
-      </w:r>
-      <w:r>
-        <w:tab/>
-        <w:t xml:space="preserve">= {{Projekt Privacy </w:t>
-      </w:r>
-      <w:proofErr w:type="spellStart"/>
-      <w:r>
-        <w:t>Guard</w:t>
-      </w:r>
-      <w:proofErr w:type="spellEnd"/>
-      <w:r>
-        <w:t>}},</w:t>
-      </w:r>
-    </w:p>
-    <w:p>
-      <w:r>
-        <w:tab/>
-      </w:r>
-      <w:proofErr w:type="spellStart"/>
-      <w:r>
+      <w:r>
+        <w:rPr>
+          <w:lang w:val="en-US"/>
+        </w:rPr>
+        <w:tab/>
+      </w:r>
+      <w:r>
+        <w:rPr>
+          <w:lang w:val="en-US"/>
+        </w:rPr>
+        <w:tab/>
+      </w:r>
+      <w:r>
+        <w:rPr>
+          <w:lang w:val="en-US"/>
+        </w:rPr>
+        <w:tab/>
+        <w:t>= {{Projekt Privacy Guard}},</w:t>
+      </w:r>
+    </w:p>
+    <w:p>
+      <w:pPr>
+        <w:rPr>
+          <w:lang w:val="en-US"/>
+        </w:rPr>
+      </w:pPr>
+      <w:r>
+        <w:rPr>
+          <w:lang w:val="en-US"/>
+        </w:rPr>
+        <w:tab/>
         <w:t>Month</w:t>
       </w:r>
-      <w:proofErr w:type="spellEnd"/>
-      <w:r>
-        <w:tab/>
-      </w:r>
-      <w:r>
-        <w:tab/>
-      </w:r>
-      <w:r>
+      <w:r>
+        <w:rPr>
+          <w:lang w:val="en-US"/>
+        </w:rPr>
+        <w:tab/>
+      </w:r>
+      <w:r>
+        <w:rPr>
+          <w:lang w:val="en-US"/>
+        </w:rPr>
+        <w:tab/>
+      </w:r>
+      <w:r>
+        <w:rPr>
+          <w:lang w:val="en-US"/>
+        </w:rPr>
         <w:tab/>
         <w:t>= {Stand Oktober 2018},</w:t>
       </w:r>
     </w:p>
     <w:p>
-      <w:r>
+      <w:pPr>
+        <w:rPr>
+          <w:lang w:val="en-US"/>
+        </w:rPr>
+      </w:pPr>
+      <w:r>
+        <w:rPr>
+          <w:lang w:val="en-US"/>
+        </w:rPr>
         <w:tab/>
         <w:t>Note</w:t>
       </w:r>
       <w:r>
-        <w:tab/>
-      </w:r>
-      <w:r>
-        <w:tab/>
-      </w:r>
-      <w:r>
-        <w:tab/>
-        <w:t>= {\</w:t>
-      </w:r>
-      <w:proofErr w:type="spellStart"/>
-      <w:r>
-        <w:t>url</w:t>
-      </w:r>
-      <w:proofErr w:type="spellEnd"/>
-      <w:r>
-        <w:t>{https://datenschutz-scanner.de/home.html}},</w:t>
-      </w:r>
-    </w:p>
-    <w:p>
-      <w:r>
-        <w:tab/>
-      </w:r>
-      <w:proofErr w:type="spellStart"/>
-      <w:r>
+        <w:rPr>
+          <w:lang w:val="en-US"/>
+        </w:rPr>
+        <w:tab/>
+      </w:r>
+      <w:r>
+        <w:rPr>
+          <w:lang w:val="en-US"/>
+        </w:rPr>
+        <w:tab/>
+      </w:r>
+      <w:r>
+        <w:rPr>
+          <w:lang w:val="en-US"/>
+        </w:rPr>
+        <w:tab/>
+        <w:t>= {\url{https://datenschutz-scanner.de/home.html}},</w:t>
+      </w:r>
+    </w:p>
+    <w:p>
+      <w:pPr>
+        <w:rPr>
+          <w:lang w:val="en-US"/>
+        </w:rPr>
+      </w:pPr>
+      <w:r>
+        <w:rPr>
+          <w:lang w:val="en-US"/>
+        </w:rPr>
+        <w:tab/>
         <w:t>Owner</w:t>
       </w:r>
-      <w:proofErr w:type="spellEnd"/>
-      <w:r>
-        <w:tab/>
-      </w:r>
-      <w:r>
-        <w:tab/>
-      </w:r>
-      <w:r>
-        <w:tab/>
-        <w:t>= {</w:t>
-      </w:r>
-      <w:proofErr w:type="spellStart"/>
-      <w:r>
-        <w:t>alprBa</w:t>
-      </w:r>
-      <w:proofErr w:type="spellEnd"/>
-      <w:r>
-        <w:t>},</w:t>
-      </w:r>
-    </w:p>
-    <w:p>
-      <w:r>
-        <w:tab/>
-      </w:r>
-      <w:proofErr w:type="spellStart"/>
-      <w:r>
+      <w:r>
+        <w:rPr>
+          <w:lang w:val="en-US"/>
+        </w:rPr>
+        <w:tab/>
+      </w:r>
+      <w:r>
+        <w:rPr>
+          <w:lang w:val="en-US"/>
+        </w:rPr>
+        <w:tab/>
+      </w:r>
+      <w:r>
+        <w:rPr>
+          <w:lang w:val="en-US"/>
+        </w:rPr>
+        <w:tab/>
+        <w:t>= {alprBa},</w:t>
+      </w:r>
+    </w:p>
+    <w:p>
+      <w:pPr>
+        <w:rPr>
+          <w:lang w:val="en-US"/>
+        </w:rPr>
+      </w:pPr>
+      <w:r>
+        <w:rPr>
+          <w:lang w:val="en-US"/>
+        </w:rPr>
+        <w:tab/>
         <w:t>Timestamp</w:t>
       </w:r>
-      <w:proofErr w:type="spellEnd"/>
-      <w:r>
-        <w:tab/>
-      </w:r>
-      <w:r>
+      <w:r>
+        <w:rPr>
+          <w:lang w:val="en-US"/>
+        </w:rPr>
+        <w:tab/>
+      </w:r>
+      <w:r>
+        <w:rPr>
+          <w:lang w:val="en-US"/>
+        </w:rPr>
         <w:tab/>
         <w:t>= {2018.10.22}</w:t>
       </w:r>
     </w:p>
     <w:p>
-      <w:r>
+      <w:pPr>
+        <w:rPr>
+          <w:lang w:val="en-US"/>
+        </w:rPr>
+      </w:pPr>
+      <w:r>
+        <w:rPr>
+          <w:lang w:val="en-US"/>
+        </w:rPr>
         <w:t>}</w:t>
       </w:r>
       <w:r>
+        <w:rPr>
+          <w:lang w:val="en-US"/>
+        </w:rPr>
         <w:br/>
       </w:r>
       <w:r>
+        <w:rPr>
+          <w:lang w:val="en-US"/>
+        </w:rPr>
         <w:br/>
       </w:r>
     </w:p>
     <w:p>
-      <w:r>
+      <w:pPr>
+        <w:rPr>
+          <w:lang w:val="en-US"/>
+        </w:rPr>
+      </w:pPr>
+      <w:r>
+        <w:rPr>
+          <w:lang w:val="en-US"/>
+        </w:rPr>
         <w:t>Gesetz für Datenschutzerklärungen:</w:t>
       </w:r>
       <w:r>
+        <w:rPr>
+          <w:lang w:val="en-US"/>
+        </w:rPr>
         <w:br/>
       </w:r>
       <w:hyperlink r:id="rId6" w:history="1">
         <w:r>
           <w:rPr>
             <w:rStyle w:val="Hyperlink"/>
+            <w:lang w:val="en-US"/>
           </w:rPr>
           <w:t>https://dejure.org/gesetze/TMG/13.html</w:t>
         </w:r>
       </w:hyperlink>
       <w:r>
+        <w:rPr>
+          <w:lang w:val="en-US"/>
+        </w:rPr>
         <w:br/>
       </w:r>
       <w:r>
+        <w:rPr>
+          <w:lang w:val="en-US"/>
+        </w:rPr>
         <w:br/>
         <w:t>Handelsblatt DSE ungenau:</w:t>
       </w:r>
       <w:r>
+        <w:rPr>
+          <w:lang w:val="en-US"/>
+        </w:rPr>
         <w:br/>
       </w:r>
       <w:r>
+        <w:rPr>
+          <w:lang w:val="en-US"/>
+        </w:rPr>
         <w:br/>
-      </w:r>
-      <w:r>
         <w:t>https://www.handelsblatt.com/politik/international/exklusive-analyse-viele-apps-halten-sich-nicht-an-die-neuen-datenschutzregeln/23018084.html</w:t>
       </w:r>
       <w:r>
+        <w:rPr>
+          <w:lang w:val="en-US"/>
+        </w:rPr>
         <w:br/>
       </w:r>
     </w:p>
+    <w:p>
+      <w:pPr>
+        <w:rPr>
+          <w:lang w:val="en-US"/>
+        </w:rPr>
+      </w:pPr>
+    </w:p>
+    <w:p>
+      <w:pPr>
+        <w:rPr>
+          <w:lang w:val="en-US"/>
+        </w:rPr>
+      </w:pPr>
+      <w:r>
+        <w:rPr>
+          <w:lang w:val="en-US"/>
+        </w:rPr>
+        <w:t>Keepin it local Oreilly</w:t>
+      </w:r>
+      <w:bookmarkStart w:id="0" w:name="_GoBack"/>
+      <w:bookmarkEnd w:id="0"/>
+    </w:p>
+    <w:p>
+      <w:pPr>
+        <w:rPr>
+          <w:lang w:val="en-US"/>
+        </w:rPr>
+      </w:pPr>
+    </w:p>
+    <w:p>
+      <w:pPr>
+        <w:rPr>
+          <w:lang w:val="en-US"/>
+        </w:rPr>
+      </w:pPr>
+      <w:r>
+        <w:rPr>
+          <w:lang w:val="en-US"/>
+        </w:rPr>
+        <w:t>Google Research Artikel Ladezeiten:</w:t>
+      </w:r>
+      <w:r>
+        <w:rPr>
+          <w:lang w:val="en-US"/>
+        </w:rPr>
+        <w:br/>
+      </w:r>
+      <w:hyperlink r:id="rId7" w:history="1">
+        <w:r>
+          <w:rPr>
+            <w:rStyle w:val="Hyperlink"/>
+            <w:lang w:val="en-US"/>
+          </w:rPr>
+          <w:t>https://www.thinkwithgoogle.com/marketing-resources/data-measurement/mobile-page-speed-new-industry-benchmarks/</w:t>
+        </w:r>
+      </w:hyperlink>
+    </w:p>
+    <w:p>
+      <w:pPr>
+        <w:rPr>
+          <w:lang w:val="en-US"/>
+        </w:rPr>
+      </w:pPr>
+    </w:p>
+    <w:p>
+      <w:pPr>
+        <w:rPr>
+          <w:lang w:val="en-US"/>
+        </w:rPr>
+      </w:pPr>
+    </w:p>
     <w:sectPr>
-      <w:headerReference w:type="even" r:id="rId7"/>
-      <w:headerReference w:type="default" r:id="rId8"/>
-      <w:footerReference w:type="even" r:id="rId9"/>
-      <w:footerReference w:type="default" r:id="rId10"/>
-      <w:headerReference w:type="first" r:id="rId11"/>
-      <w:footerReference w:type="first" r:id="rId12"/>
+      <w:headerReference w:type="even" r:id="rId8"/>
+      <w:headerReference w:type="default" r:id="rId9"/>
+      <w:footerReference w:type="even" r:id="rId10"/>
+      <w:footerReference w:type="default" r:id="rId11"/>
+      <w:headerReference w:type="first" r:id="rId12"/>
+      <w:footerReference w:type="first" r:id="rId13"/>
       <w:pgSz w:w="11906" w:h="16838"/>
       <w:pgMar w:top="1417" w:right="1417" w:bottom="1134" w:left="1417" w:header="708" w:footer="708" w:gutter="0"/>
       <w:cols w:space="708"/>
@@ -229,7 +362,7 @@
 </file>
 
 <file path=word/endnotes.xml><?xml version="1.0" encoding="utf-8"?>
-<w:endnotes xmlns:wpc="http://schemas.microsoft.com/office/word/2010/wordprocessingCanvas" xmlns:cx="http://schemas.microsoft.com/office/drawing/2014/chartex" xmlns:cx1="http://schemas.microsoft.com/office/drawing/2015/9/8/chartex" xmlns:cx2="http://schemas.microsoft.com/office/drawing/2015/10/21/chartex" xmlns:cx3="http://schemas.microsoft.com/office/drawing/2016/5/9/chartex" xmlns:cx4="http://schemas.microsoft.com/office/drawing/2016/5/10/chartex" xmlns:cx5="http://schemas.microsoft.com/office/drawing/2016/5/11/chartex" xmlns:cx6="http://schemas.microsoft.com/office/drawing/2016/5/12/chartex" xmlns:cx7="http://schemas.microsoft.com/office/drawing/2016/5/13/chartex" xmlns:cx8="http://schemas.microsoft.com/office/drawing/2016/5/14/chartex" xmlns:mc="http://schemas.openxmlformats.org/markup-compatibility/2006" xmlns:aink="http://schemas.microsoft.com/office/drawing/2016/ink" xmlns:am3d="http://schemas.microsoft.com/office/drawing/2017/model3d" xmlns:o="urn:schemas-microsoft-com:office:office" xmlns:r="http://schemas.openxmlformats.org/officeDocument/2006/relationships" xmlns:m="http://schemas.openxmlformats.org/officeDocument/2006/math" xmlns:v="urn:schemas-microsoft-com:vml" xmlns:wp14="http://schemas.microsoft.com/office/word/2010/wordprocessingDrawing" xmlns:wp="http://schemas.openxmlformats.org/drawingml/2006/wordprocessingDrawing" xmlns:w10="urn:schemas-microsoft-com:office:word" xmlns:w="http://schemas.openxmlformats.org/wordprocessingml/2006/main" xmlns:w14="http://schemas.microsoft.com/office/word/2010/wordml" xmlns:w15="http://schemas.microsoft.com/office/word/2012/wordml" xmlns:w16cid="http://schemas.microsoft.com/office/word/2016/wordml/cid" xmlns:w16se="http://schemas.microsoft.com/office/word/2015/wordml/symex" xmlns:wpg="http://schemas.microsoft.com/office/word/2010/wordprocessingGroup" xmlns:wpi="http://schemas.microsoft.com/office/word/2010/wordprocessingInk" xmlns:wne="http://schemas.microsoft.com/office/word/2006/wordml" xmlns:wps="http://schemas.microsoft.com/office/word/2010/wordprocessingShape" mc:Ignorable="w14 w15 w16se w16cid wp14">
+<w:endnotes xmlns:wpc="http://schemas.microsoft.com/office/word/2010/wordprocessingCanvas" xmlns:cx="http://schemas.microsoft.com/office/drawing/2014/chartex" xmlns:cx1="http://schemas.microsoft.com/office/drawing/2015/9/8/chartex" xmlns:mc="http://schemas.openxmlformats.org/markup-compatibility/2006" xmlns:o="urn:schemas-microsoft-com:office:office" xmlns:r="http://schemas.openxmlformats.org/officeDocument/2006/relationships" xmlns:m="http://schemas.openxmlformats.org/officeDocument/2006/math" xmlns:v="urn:schemas-microsoft-com:vml" xmlns:wp14="http://schemas.microsoft.com/office/word/2010/wordprocessingDrawing" xmlns:wp="http://schemas.openxmlformats.org/drawingml/2006/wordprocessingDrawing" xmlns:w10="urn:schemas-microsoft-com:office:word" xmlns:w="http://schemas.openxmlformats.org/wordprocessingml/2006/main" xmlns:w14="http://schemas.microsoft.com/office/word/2010/wordml" xmlns:w15="http://schemas.microsoft.com/office/word/2012/wordml" xmlns:w16se="http://schemas.microsoft.com/office/word/2015/wordml/symex" xmlns:wpg="http://schemas.microsoft.com/office/word/2010/wordprocessingGroup" xmlns:wpi="http://schemas.microsoft.com/office/word/2010/wordprocessingInk" xmlns:wne="http://schemas.microsoft.com/office/word/2006/wordml" xmlns:wps="http://schemas.microsoft.com/office/word/2010/wordprocessingShape" mc:Ignorable="w14 w15 w16se wp14">
   <w:endnote w:type="separator" w:id="-1">
     <w:p>
       <w:pPr>
@@ -254,7 +387,7 @@
 </file>
 
 <file path=word/footer1.xml><?xml version="1.0" encoding="utf-8"?>
-<w:ftr xmlns:wpc="http://schemas.microsoft.com/office/word/2010/wordprocessingCanvas" xmlns:cx="http://schemas.microsoft.com/office/drawing/2014/chartex" xmlns:cx1="http://schemas.microsoft.com/office/drawing/2015/9/8/chartex" xmlns:cx2="http://schemas.microsoft.com/office/drawing/2015/10/21/chartex" xmlns:cx3="http://schemas.microsoft.com/office/drawing/2016/5/9/chartex" xmlns:cx4="http://schemas.microsoft.com/office/drawing/2016/5/10/chartex" xmlns:cx5="http://schemas.microsoft.com/office/drawing/2016/5/11/chartex" xmlns:cx6="http://schemas.microsoft.com/office/drawing/2016/5/12/chartex" xmlns:cx7="http://schemas.microsoft.com/office/drawing/2016/5/13/chartex" xmlns:cx8="http://schemas.microsoft.com/office/drawing/2016/5/14/chartex" xmlns:mc="http://schemas.openxmlformats.org/markup-compatibility/2006" xmlns:aink="http://schemas.microsoft.com/office/drawing/2016/ink" xmlns:am3d="http://schemas.microsoft.com/office/drawing/2017/model3d" xmlns:o="urn:schemas-microsoft-com:office:office" xmlns:r="http://schemas.openxmlformats.org/officeDocument/2006/relationships" xmlns:m="http://schemas.openxmlformats.org/officeDocument/2006/math" xmlns:v="urn:schemas-microsoft-com:vml" xmlns:wp14="http://schemas.microsoft.com/office/word/2010/wordprocessingDrawing" xmlns:wp="http://schemas.openxmlformats.org/drawingml/2006/wordprocessingDrawing" xmlns:w10="urn:schemas-microsoft-com:office:word" xmlns:w="http://schemas.openxmlformats.org/wordprocessingml/2006/main" xmlns:w14="http://schemas.microsoft.com/office/word/2010/wordml" xmlns:w15="http://schemas.microsoft.com/office/word/2012/wordml" xmlns:w16cid="http://schemas.microsoft.com/office/word/2016/wordml/cid" xmlns:w16se="http://schemas.microsoft.com/office/word/2015/wordml/symex" xmlns:wpg="http://schemas.microsoft.com/office/word/2010/wordprocessingGroup" xmlns:wpi="http://schemas.microsoft.com/office/word/2010/wordprocessingInk" xmlns:wne="http://schemas.microsoft.com/office/word/2006/wordml" xmlns:wps="http://schemas.microsoft.com/office/word/2010/wordprocessingShape" mc:Ignorable="w14 w15 w16se w16cid wp14">
+<w:ftr xmlns:wpc="http://schemas.microsoft.com/office/word/2010/wordprocessingCanvas" xmlns:cx="http://schemas.microsoft.com/office/drawing/2014/chartex" xmlns:cx1="http://schemas.microsoft.com/office/drawing/2015/9/8/chartex" xmlns:mc="http://schemas.openxmlformats.org/markup-compatibility/2006" xmlns:o="urn:schemas-microsoft-com:office:office" xmlns:r="http://schemas.openxmlformats.org/officeDocument/2006/relationships" xmlns:m="http://schemas.openxmlformats.org/officeDocument/2006/math" xmlns:v="urn:schemas-microsoft-com:vml" xmlns:wp14="http://schemas.microsoft.com/office/word/2010/wordprocessingDrawing" xmlns:wp="http://schemas.openxmlformats.org/drawingml/2006/wordprocessingDrawing" xmlns:w10="urn:schemas-microsoft-com:office:word" xmlns:w="http://schemas.openxmlformats.org/wordprocessingml/2006/main" xmlns:w14="http://schemas.microsoft.com/office/word/2010/wordml" xmlns:w15="http://schemas.microsoft.com/office/word/2012/wordml" xmlns:w16se="http://schemas.microsoft.com/office/word/2015/wordml/symex" xmlns:wpg="http://schemas.microsoft.com/office/word/2010/wordprocessingGroup" xmlns:wpi="http://schemas.microsoft.com/office/word/2010/wordprocessingInk" xmlns:wne="http://schemas.microsoft.com/office/word/2006/wordml" xmlns:wps="http://schemas.microsoft.com/office/word/2010/wordprocessingShape" mc:Ignorable="w14 w15 w16se wp14">
   <w:p>
     <w:pPr>
       <w:pStyle w:val="Fuzeile"/>
@@ -264,7 +397,7 @@
 </file>
 
 <file path=word/footer2.xml><?xml version="1.0" encoding="utf-8"?>
-<w:ftr xmlns:wpc="http://schemas.microsoft.com/office/word/2010/wordprocessingCanvas" xmlns:cx="http://schemas.microsoft.com/office/drawing/2014/chartex" xmlns:cx1="http://schemas.microsoft.com/office/drawing/2015/9/8/chartex" xmlns:cx2="http://schemas.microsoft.com/office/drawing/2015/10/21/chartex" xmlns:cx3="http://schemas.microsoft.com/office/drawing/2016/5/9/chartex" xmlns:cx4="http://schemas.microsoft.com/office/drawing/2016/5/10/chartex" xmlns:cx5="http://schemas.microsoft.com/office/drawing/2016/5/11/chartex" xmlns:cx6="http://schemas.microsoft.com/office/drawing/2016/5/12/chartex" xmlns:cx7="http://schemas.microsoft.com/office/drawing/2016/5/13/chartex" xmlns:cx8="http://schemas.microsoft.com/office/drawing/2016/5/14/chartex" xmlns:mc="http://schemas.openxmlformats.org/markup-compatibility/2006" xmlns:aink="http://schemas.microsoft.com/office/drawing/2016/ink" xmlns:am3d="http://schemas.microsoft.com/office/drawing/2017/model3d" xmlns:o="urn:schemas-microsoft-com:office:office" xmlns:r="http://schemas.openxmlformats.org/officeDocument/2006/relationships" xmlns:m="http://schemas.openxmlformats.org/officeDocument/2006/math" xmlns:v="urn:schemas-microsoft-com:vml" xmlns:wp14="http://schemas.microsoft.com/office/word/2010/wordprocessingDrawing" xmlns:wp="http://schemas.openxmlformats.org/drawingml/2006/wordprocessingDrawing" xmlns:w10="urn:schemas-microsoft-com:office:word" xmlns:w="http://schemas.openxmlformats.org/wordprocessingml/2006/main" xmlns:w14="http://schemas.microsoft.com/office/word/2010/wordml" xmlns:w15="http://schemas.microsoft.com/office/word/2012/wordml" xmlns:w16cid="http://schemas.microsoft.com/office/word/2016/wordml/cid" xmlns:w16se="http://schemas.microsoft.com/office/word/2015/wordml/symex" xmlns:wpg="http://schemas.microsoft.com/office/word/2010/wordprocessingGroup" xmlns:wpi="http://schemas.microsoft.com/office/word/2010/wordprocessingInk" xmlns:wne="http://schemas.microsoft.com/office/word/2006/wordml" xmlns:wps="http://schemas.microsoft.com/office/word/2010/wordprocessingShape" mc:Ignorable="w14 w15 w16se w16cid wp14">
+<w:ftr xmlns:wpc="http://schemas.microsoft.com/office/word/2010/wordprocessingCanvas" xmlns:cx="http://schemas.microsoft.com/office/drawing/2014/chartex" xmlns:cx1="http://schemas.microsoft.com/office/drawing/2015/9/8/chartex" xmlns:mc="http://schemas.openxmlformats.org/markup-compatibility/2006" xmlns:o="urn:schemas-microsoft-com:office:office" xmlns:r="http://schemas.openxmlformats.org/officeDocument/2006/relationships" xmlns:m="http://schemas.openxmlformats.org/officeDocument/2006/math" xmlns:v="urn:schemas-microsoft-com:vml" xmlns:wp14="http://schemas.microsoft.com/office/word/2010/wordprocessingDrawing" xmlns:wp="http://schemas.openxmlformats.org/drawingml/2006/wordprocessingDrawing" xmlns:w10="urn:schemas-microsoft-com:office:word" xmlns:w="http://schemas.openxmlformats.org/wordprocessingml/2006/main" xmlns:w14="http://schemas.microsoft.com/office/word/2010/wordml" xmlns:w15="http://schemas.microsoft.com/office/word/2012/wordml" xmlns:w16se="http://schemas.microsoft.com/office/word/2015/wordml/symex" xmlns:wpg="http://schemas.microsoft.com/office/word/2010/wordprocessingGroup" xmlns:wpi="http://schemas.microsoft.com/office/word/2010/wordprocessingInk" xmlns:wne="http://schemas.microsoft.com/office/word/2006/wordml" xmlns:wps="http://schemas.microsoft.com/office/word/2010/wordprocessingShape" mc:Ignorable="w14 w15 w16se wp14">
   <w:p>
     <w:pPr>
       <w:pStyle w:val="Fuzeile"/>
@@ -274,7 +407,7 @@
 </file>
 
 <file path=word/footer3.xml><?xml version="1.0" encoding="utf-8"?>
-<w:ftr xmlns:wpc="http://schemas.microsoft.com/office/word/2010/wordprocessingCanvas" xmlns:cx="http://schemas.microsoft.com/office/drawing/2014/chartex" xmlns:cx1="http://schemas.microsoft.com/office/drawing/2015/9/8/chartex" xmlns:cx2="http://schemas.microsoft.com/office/drawing/2015/10/21/chartex" xmlns:cx3="http://schemas.microsoft.com/office/drawing/2016/5/9/chartex" xmlns:cx4="http://schemas.microsoft.com/office/drawing/2016/5/10/chartex" xmlns:cx5="http://schemas.microsoft.com/office/drawing/2016/5/11/chartex" xmlns:cx6="http://schemas.microsoft.com/office/drawing/2016/5/12/chartex" xmlns:cx7="http://schemas.microsoft.com/office/drawing/2016/5/13/chartex" xmlns:cx8="http://schemas.microsoft.com/office/drawing/2016/5/14/chartex" xmlns:mc="http://schemas.openxmlformats.org/markup-compatibility/2006" xmlns:aink="http://schemas.microsoft.com/office/drawing/2016/ink" xmlns:am3d="http://schemas.microsoft.com/office/drawing/2017/model3d" xmlns:o="urn:schemas-microsoft-com:office:office" xmlns:r="http://schemas.openxmlformats.org/officeDocument/2006/relationships" xmlns:m="http://schemas.openxmlformats.org/officeDocument/2006/math" xmlns:v="urn:schemas-microsoft-com:vml" xmlns:wp14="http://schemas.microsoft.com/office/word/2010/wordprocessingDrawing" xmlns:wp="http://schemas.openxmlformats.org/drawingml/2006/wordprocessingDrawing" xmlns:w10="urn:schemas-microsoft-com:office:word" xmlns:w="http://schemas.openxmlformats.org/wordprocessingml/2006/main" xmlns:w14="http://schemas.microsoft.com/office/word/2010/wordml" xmlns:w15="http://schemas.microsoft.com/office/word/2012/wordml" xmlns:w16cid="http://schemas.microsoft.com/office/word/2016/wordml/cid" xmlns:w16se="http://schemas.microsoft.com/office/word/2015/wordml/symex" xmlns:wpg="http://schemas.microsoft.com/office/word/2010/wordprocessingGroup" xmlns:wpi="http://schemas.microsoft.com/office/word/2010/wordprocessingInk" xmlns:wne="http://schemas.microsoft.com/office/word/2006/wordml" xmlns:wps="http://schemas.microsoft.com/office/word/2010/wordprocessingShape" mc:Ignorable="w14 w15 w16se w16cid wp14">
+<w:ftr xmlns:wpc="http://schemas.microsoft.com/office/word/2010/wordprocessingCanvas" xmlns:cx="http://schemas.microsoft.com/office/drawing/2014/chartex" xmlns:cx1="http://schemas.microsoft.com/office/drawing/2015/9/8/chartex" xmlns:mc="http://schemas.openxmlformats.org/markup-compatibility/2006" xmlns:o="urn:schemas-microsoft-com:office:office" xmlns:r="http://schemas.openxmlformats.org/officeDocument/2006/relationships" xmlns:m="http://schemas.openxmlformats.org/officeDocument/2006/math" xmlns:v="urn:schemas-microsoft-com:vml" xmlns:wp14="http://schemas.microsoft.com/office/word/2010/wordprocessingDrawing" xmlns:wp="http://schemas.openxmlformats.org/drawingml/2006/wordprocessingDrawing" xmlns:w10="urn:schemas-microsoft-com:office:word" xmlns:w="http://schemas.openxmlformats.org/wordprocessingml/2006/main" xmlns:w14="http://schemas.microsoft.com/office/word/2010/wordml" xmlns:w15="http://schemas.microsoft.com/office/word/2012/wordml" xmlns:w16se="http://schemas.microsoft.com/office/word/2015/wordml/symex" xmlns:wpg="http://schemas.microsoft.com/office/word/2010/wordprocessingGroup" xmlns:wpi="http://schemas.microsoft.com/office/word/2010/wordprocessingInk" xmlns:wne="http://schemas.microsoft.com/office/word/2006/wordml" xmlns:wps="http://schemas.microsoft.com/office/word/2010/wordprocessingShape" mc:Ignorable="w14 w15 w16se wp14">
   <w:p>
     <w:pPr>
       <w:pStyle w:val="Fuzeile"/>
@@ -284,7 +417,7 @@
 </file>
 
 <file path=word/footnotes.xml><?xml version="1.0" encoding="utf-8"?>
-<w:footnotes xmlns:wpc="http://schemas.microsoft.com/office/word/2010/wordprocessingCanvas" xmlns:cx="http://schemas.microsoft.com/office/drawing/2014/chartex" xmlns:cx1="http://schemas.microsoft.com/office/drawing/2015/9/8/chartex" xmlns:cx2="http://schemas.microsoft.com/office/drawing/2015/10/21/chartex" xmlns:cx3="http://schemas.microsoft.com/office/drawing/2016/5/9/chartex" xmlns:cx4="http://schemas.microsoft.com/office/drawing/2016/5/10/chartex" xmlns:cx5="http://schemas.microsoft.com/office/drawing/2016/5/11/chartex" xmlns:cx6="http://schemas.microsoft.com/office/drawing/2016/5/12/chartex" xmlns:cx7="http://schemas.microsoft.com/office/drawing/2016/5/13/chartex" xmlns:cx8="http://schemas.microsoft.com/office/drawing/2016/5/14/chartex" xmlns:mc="http://schemas.openxmlformats.org/markup-compatibility/2006" xmlns:aink="http://schemas.microsoft.com/office/drawing/2016/ink" xmlns:am3d="http://schemas.microsoft.com/office/drawing/2017/model3d" xmlns:o="urn:schemas-microsoft-com:office:office" xmlns:r="http://schemas.openxmlformats.org/officeDocument/2006/relationships" xmlns:m="http://schemas.openxmlformats.org/officeDocument/2006/math" xmlns:v="urn:schemas-microsoft-com:vml" xmlns:wp14="http://schemas.microsoft.com/office/word/2010/wordprocessingDrawing" xmlns:wp="http://schemas.openxmlformats.org/drawingml/2006/wordprocessingDrawing" xmlns:w10="urn:schemas-microsoft-com:office:word" xmlns:w="http://schemas.openxmlformats.org/wordprocessingml/2006/main" xmlns:w14="http://schemas.microsoft.com/office/word/2010/wordml" xmlns:w15="http://schemas.microsoft.com/office/word/2012/wordml" xmlns:w16cid="http://schemas.microsoft.com/office/word/2016/wordml/cid" xmlns:w16se="http://schemas.microsoft.com/office/word/2015/wordml/symex" xmlns:wpg="http://schemas.microsoft.com/office/word/2010/wordprocessingGroup" xmlns:wpi="http://schemas.microsoft.com/office/word/2010/wordprocessingInk" xmlns:wne="http://schemas.microsoft.com/office/word/2006/wordml" xmlns:wps="http://schemas.microsoft.com/office/word/2010/wordprocessingShape" mc:Ignorable="w14 w15 w16se w16cid wp14">
+<w:footnotes xmlns:wpc="http://schemas.microsoft.com/office/word/2010/wordprocessingCanvas" xmlns:cx="http://schemas.microsoft.com/office/drawing/2014/chartex" xmlns:cx1="http://schemas.microsoft.com/office/drawing/2015/9/8/chartex" xmlns:mc="http://schemas.openxmlformats.org/markup-compatibility/2006" xmlns:o="urn:schemas-microsoft-com:office:office" xmlns:r="http://schemas.openxmlformats.org/officeDocument/2006/relationships" xmlns:m="http://schemas.openxmlformats.org/officeDocument/2006/math" xmlns:v="urn:schemas-microsoft-com:vml" xmlns:wp14="http://schemas.microsoft.com/office/word/2010/wordprocessingDrawing" xmlns:wp="http://schemas.openxmlformats.org/drawingml/2006/wordprocessingDrawing" xmlns:w10="urn:schemas-microsoft-com:office:word" xmlns:w="http://schemas.openxmlformats.org/wordprocessingml/2006/main" xmlns:w14="http://schemas.microsoft.com/office/word/2010/wordml" xmlns:w15="http://schemas.microsoft.com/office/word/2012/wordml" xmlns:w16se="http://schemas.microsoft.com/office/word/2015/wordml/symex" xmlns:wpg="http://schemas.microsoft.com/office/word/2010/wordprocessingGroup" xmlns:wpi="http://schemas.microsoft.com/office/word/2010/wordprocessingInk" xmlns:wne="http://schemas.microsoft.com/office/word/2006/wordml" xmlns:wps="http://schemas.microsoft.com/office/word/2010/wordprocessingShape" mc:Ignorable="w14 w15 w16se wp14">
   <w:footnote w:type="separator" w:id="-1">
     <w:p>
       <w:pPr>
@@ -309,7 +442,7 @@
 </file>
 
 <file path=word/header1.xml><?xml version="1.0" encoding="utf-8"?>
-<w:hdr xmlns:wpc="http://schemas.microsoft.com/office/word/2010/wordprocessingCanvas" xmlns:cx="http://schemas.microsoft.com/office/drawing/2014/chartex" xmlns:cx1="http://schemas.microsoft.com/office/drawing/2015/9/8/chartex" xmlns:cx2="http://schemas.microsoft.com/office/drawing/2015/10/21/chartex" xmlns:cx3="http://schemas.microsoft.com/office/drawing/2016/5/9/chartex" xmlns:cx4="http://schemas.microsoft.com/office/drawing/2016/5/10/chartex" xmlns:cx5="http://schemas.microsoft.com/office/drawing/2016/5/11/chartex" xmlns:cx6="http://schemas.microsoft.com/office/drawing/2016/5/12/chartex" xmlns:cx7="http://schemas.microsoft.com/office/drawing/2016/5/13/chartex" xmlns:cx8="http://schemas.microsoft.com/office/drawing/2016/5/14/chartex" xmlns:mc="http://schemas.openxmlformats.org/markup-compatibility/2006" xmlns:aink="http://schemas.microsoft.com/office/drawing/2016/ink" xmlns:am3d="http://schemas.microsoft.com/office/drawing/2017/model3d" xmlns:o="urn:schemas-microsoft-com:office:office" xmlns:r="http://schemas.openxmlformats.org/officeDocument/2006/relationships" xmlns:m="http://schemas.openxmlformats.org/officeDocument/2006/math" xmlns:v="urn:schemas-microsoft-com:vml" xmlns:wp14="http://schemas.microsoft.com/office/word/2010/wordprocessingDrawing" xmlns:wp="http://schemas.openxmlformats.org/drawingml/2006/wordprocessingDrawing" xmlns:w10="urn:schemas-microsoft-com:office:word" xmlns:w="http://schemas.openxmlformats.org/wordprocessingml/2006/main" xmlns:w14="http://schemas.microsoft.com/office/word/2010/wordml" xmlns:w15="http://schemas.microsoft.com/office/word/2012/wordml" xmlns:w16cid="http://schemas.microsoft.com/office/word/2016/wordml/cid" xmlns:w16se="http://schemas.microsoft.com/office/word/2015/wordml/symex" xmlns:wpg="http://schemas.microsoft.com/office/word/2010/wordprocessingGroup" xmlns:wpi="http://schemas.microsoft.com/office/word/2010/wordprocessingInk" xmlns:wne="http://schemas.microsoft.com/office/word/2006/wordml" xmlns:wps="http://schemas.microsoft.com/office/word/2010/wordprocessingShape" mc:Ignorable="w14 w15 w16se w16cid wp14">
+<w:hdr xmlns:wpc="http://schemas.microsoft.com/office/word/2010/wordprocessingCanvas" xmlns:cx="http://schemas.microsoft.com/office/drawing/2014/chartex" xmlns:cx1="http://schemas.microsoft.com/office/drawing/2015/9/8/chartex" xmlns:mc="http://schemas.openxmlformats.org/markup-compatibility/2006" xmlns:o="urn:schemas-microsoft-com:office:office" xmlns:r="http://schemas.openxmlformats.org/officeDocument/2006/relationships" xmlns:m="http://schemas.openxmlformats.org/officeDocument/2006/math" xmlns:v="urn:schemas-microsoft-com:vml" xmlns:wp14="http://schemas.microsoft.com/office/word/2010/wordprocessingDrawing" xmlns:wp="http://schemas.openxmlformats.org/drawingml/2006/wordprocessingDrawing" xmlns:w10="urn:schemas-microsoft-com:office:word" xmlns:w="http://schemas.openxmlformats.org/wordprocessingml/2006/main" xmlns:w14="http://schemas.microsoft.com/office/word/2010/wordml" xmlns:w15="http://schemas.microsoft.com/office/word/2012/wordml" xmlns:w16se="http://schemas.microsoft.com/office/word/2015/wordml/symex" xmlns:wpg="http://schemas.microsoft.com/office/word/2010/wordprocessingGroup" xmlns:wpi="http://schemas.microsoft.com/office/word/2010/wordprocessingInk" xmlns:wne="http://schemas.microsoft.com/office/word/2006/wordml" xmlns:wps="http://schemas.microsoft.com/office/word/2010/wordprocessingShape" mc:Ignorable="w14 w15 w16se wp14">
   <w:p>
     <w:pPr>
       <w:pStyle w:val="Kopfzeile"/>
@@ -319,19 +452,17 @@
 </file>
 
 <file path=word/header2.xml><?xml version="1.0" encoding="utf-8"?>
-<w:hdr xmlns:wpc="http://schemas.microsoft.com/office/word/2010/wordprocessingCanvas" xmlns:cx="http://schemas.microsoft.com/office/drawing/2014/chartex" xmlns:cx1="http://schemas.microsoft.com/office/drawing/2015/9/8/chartex" xmlns:cx2="http://schemas.microsoft.com/office/drawing/2015/10/21/chartex" xmlns:cx3="http://schemas.microsoft.com/office/drawing/2016/5/9/chartex" xmlns:cx4="http://schemas.microsoft.com/office/drawing/2016/5/10/chartex" xmlns:cx5="http://schemas.microsoft.com/office/drawing/2016/5/11/chartex" xmlns:cx6="http://schemas.microsoft.com/office/drawing/2016/5/12/chartex" xmlns:cx7="http://schemas.microsoft.com/office/drawing/2016/5/13/chartex" xmlns:cx8="http://schemas.microsoft.com/office/drawing/2016/5/14/chartex" xmlns:mc="http://schemas.openxmlformats.org/markup-compatibility/2006" xmlns:aink="http://schemas.microsoft.com/office/drawing/2016/ink" xmlns:am3d="http://schemas.microsoft.com/office/drawing/2017/model3d" xmlns:o="urn:schemas-microsoft-com:office:office" xmlns:r="http://schemas.openxmlformats.org/officeDocument/2006/relationships" xmlns:m="http://schemas.openxmlformats.org/officeDocument/2006/math" xmlns:v="urn:schemas-microsoft-com:vml" xmlns:wp14="http://schemas.microsoft.com/office/word/2010/wordprocessingDrawing" xmlns:wp="http://schemas.openxmlformats.org/drawingml/2006/wordprocessingDrawing" xmlns:w10="urn:schemas-microsoft-com:office:word" xmlns:w="http://schemas.openxmlformats.org/wordprocessingml/2006/main" xmlns:w14="http://schemas.microsoft.com/office/word/2010/wordml" xmlns:w15="http://schemas.microsoft.com/office/word/2012/wordml" xmlns:w16cid="http://schemas.microsoft.com/office/word/2016/wordml/cid" xmlns:w16se="http://schemas.microsoft.com/office/word/2015/wordml/symex" xmlns:wpg="http://schemas.microsoft.com/office/word/2010/wordprocessingGroup" xmlns:wpi="http://schemas.microsoft.com/office/word/2010/wordprocessingInk" xmlns:wne="http://schemas.microsoft.com/office/word/2006/wordml" xmlns:wps="http://schemas.microsoft.com/office/word/2010/wordprocessingShape" mc:Ignorable="w14 w15 w16se w16cid wp14">
+<w:hdr xmlns:wpc="http://schemas.microsoft.com/office/word/2010/wordprocessingCanvas" xmlns:cx="http://schemas.microsoft.com/office/drawing/2014/chartex" xmlns:cx1="http://schemas.microsoft.com/office/drawing/2015/9/8/chartex" xmlns:mc="http://schemas.openxmlformats.org/markup-compatibility/2006" xmlns:o="urn:schemas-microsoft-com:office:office" xmlns:r="http://schemas.openxmlformats.org/officeDocument/2006/relationships" xmlns:m="http://schemas.openxmlformats.org/officeDocument/2006/math" xmlns:v="urn:schemas-microsoft-com:vml" xmlns:wp14="http://schemas.microsoft.com/office/word/2010/wordprocessingDrawing" xmlns:wp="http://schemas.openxmlformats.org/drawingml/2006/wordprocessingDrawing" xmlns:w10="urn:schemas-microsoft-com:office:word" xmlns:w="http://schemas.openxmlformats.org/wordprocessingml/2006/main" xmlns:w14="http://schemas.microsoft.com/office/word/2010/wordml" xmlns:w15="http://schemas.microsoft.com/office/word/2012/wordml" xmlns:w16se="http://schemas.microsoft.com/office/word/2015/wordml/symex" xmlns:wpg="http://schemas.microsoft.com/office/word/2010/wordprocessingGroup" xmlns:wpi="http://schemas.microsoft.com/office/word/2010/wordprocessingInk" xmlns:wne="http://schemas.microsoft.com/office/word/2006/wordml" xmlns:wps="http://schemas.microsoft.com/office/word/2010/wordprocessingShape" mc:Ignorable="w14 w15 w16se wp14">
   <w:p>
     <w:pPr>
       <w:pStyle w:val="Kopfzeile"/>
     </w:pPr>
-    <w:bookmarkStart w:id="0" w:name="_GoBack"/>
-    <w:bookmarkEnd w:id="0"/>
   </w:p>
 </w:hdr>
 </file>
 
 <file path=word/header3.xml><?xml version="1.0" encoding="utf-8"?>
-<w:hdr xmlns:wpc="http://schemas.microsoft.com/office/word/2010/wordprocessingCanvas" xmlns:cx="http://schemas.microsoft.com/office/drawing/2014/chartex" xmlns:cx1="http://schemas.microsoft.com/office/drawing/2015/9/8/chartex" xmlns:cx2="http://schemas.microsoft.com/office/drawing/2015/10/21/chartex" xmlns:cx3="http://schemas.microsoft.com/office/drawing/2016/5/9/chartex" xmlns:cx4="http://schemas.microsoft.com/office/drawing/2016/5/10/chartex" xmlns:cx5="http://schemas.microsoft.com/office/drawing/2016/5/11/chartex" xmlns:cx6="http://schemas.microsoft.com/office/drawing/2016/5/12/chartex" xmlns:cx7="http://schemas.microsoft.com/office/drawing/2016/5/13/chartex" xmlns:cx8="http://schemas.microsoft.com/office/drawing/2016/5/14/chartex" xmlns:mc="http://schemas.openxmlformats.org/markup-compatibility/2006" xmlns:aink="http://schemas.microsoft.com/office/drawing/2016/ink" xmlns:am3d="http://schemas.microsoft.com/office/drawing/2017/model3d" xmlns:o="urn:schemas-microsoft-com:office:office" xmlns:r="http://schemas.openxmlformats.org/officeDocument/2006/relationships" xmlns:m="http://schemas.openxmlformats.org/officeDocument/2006/math" xmlns:v="urn:schemas-microsoft-com:vml" xmlns:wp14="http://schemas.microsoft.com/office/word/2010/wordprocessingDrawing" xmlns:wp="http://schemas.openxmlformats.org/drawingml/2006/wordprocessingDrawing" xmlns:w10="urn:schemas-microsoft-com:office:word" xmlns:w="http://schemas.openxmlformats.org/wordprocessingml/2006/main" xmlns:w14="http://schemas.microsoft.com/office/word/2010/wordml" xmlns:w15="http://schemas.microsoft.com/office/word/2012/wordml" xmlns:w16cid="http://schemas.microsoft.com/office/word/2016/wordml/cid" xmlns:w16se="http://schemas.microsoft.com/office/word/2015/wordml/symex" xmlns:wpg="http://schemas.microsoft.com/office/word/2010/wordprocessingGroup" xmlns:wpi="http://schemas.microsoft.com/office/word/2010/wordprocessingInk" xmlns:wne="http://schemas.microsoft.com/office/word/2006/wordml" xmlns:wps="http://schemas.microsoft.com/office/word/2010/wordprocessingShape" mc:Ignorable="w14 w15 w16se w16cid wp14">
+<w:hdr xmlns:wpc="http://schemas.microsoft.com/office/word/2010/wordprocessingCanvas" xmlns:cx="http://schemas.microsoft.com/office/drawing/2014/chartex" xmlns:cx1="http://schemas.microsoft.com/office/drawing/2015/9/8/chartex" xmlns:mc="http://schemas.openxmlformats.org/markup-compatibility/2006" xmlns:o="urn:schemas-microsoft-com:office:office" xmlns:r="http://schemas.openxmlformats.org/officeDocument/2006/relationships" xmlns:m="http://schemas.openxmlformats.org/officeDocument/2006/math" xmlns:v="urn:schemas-microsoft-com:vml" xmlns:wp14="http://schemas.microsoft.com/office/word/2010/wordprocessingDrawing" xmlns:wp="http://schemas.openxmlformats.org/drawingml/2006/wordprocessingDrawing" xmlns:w10="urn:schemas-microsoft-com:office:word" xmlns:w="http://schemas.openxmlformats.org/wordprocessingml/2006/main" xmlns:w14="http://schemas.microsoft.com/office/word/2010/wordml" xmlns:w15="http://schemas.microsoft.com/office/word/2012/wordml" xmlns:w16se="http://schemas.microsoft.com/office/word/2015/wordml/symex" xmlns:wpg="http://schemas.microsoft.com/office/word/2010/wordprocessingGroup" xmlns:wpi="http://schemas.microsoft.com/office/word/2010/wordprocessingInk" xmlns:wne="http://schemas.microsoft.com/office/word/2006/wordml" xmlns:wps="http://schemas.microsoft.com/office/word/2010/wordprocessingShape" mc:Ignorable="w14 w15 w16se wp14">
   <w:p>
     <w:pPr>
       <w:pStyle w:val="Kopfzeile"/>
@@ -341,7 +472,7 @@
 </file>
 
 <file path=word/styles.xml><?xml version="1.0" encoding="utf-8"?>
-<w:styles xmlns:mc="http://schemas.openxmlformats.org/markup-compatibility/2006" xmlns:r="http://schemas.openxmlformats.org/officeDocument/2006/relationships" xmlns:w="http://schemas.openxmlformats.org/wordprocessingml/2006/main" xmlns:w14="http://schemas.microsoft.com/office/word/2010/wordml" xmlns:w15="http://schemas.microsoft.com/office/word/2012/wordml" xmlns:w16cid="http://schemas.microsoft.com/office/word/2016/wordml/cid" xmlns:w16se="http://schemas.microsoft.com/office/word/2015/wordml/symex" mc:Ignorable="w14 w15 w16se w16cid">
+<w:styles xmlns:mc="http://schemas.openxmlformats.org/markup-compatibility/2006" xmlns:r="http://schemas.openxmlformats.org/officeDocument/2006/relationships" xmlns:w="http://schemas.openxmlformats.org/wordprocessingml/2006/main" xmlns:w14="http://schemas.microsoft.com/office/word/2010/wordml" xmlns:w15="http://schemas.microsoft.com/office/word/2012/wordml" xmlns:w16se="http://schemas.microsoft.com/office/word/2015/wordml/symex" mc:Ignorable="w14 w15 w16se">
   <w:docDefaults>
     <w:rPrDefault>
       <w:rPr>
@@ -357,7 +488,7 @@
       </w:pPr>
     </w:pPrDefault>
   </w:docDefaults>
-  <w:latentStyles w:defLockedState="0" w:defUIPriority="99" w:defSemiHidden="0" w:defUnhideWhenUsed="0" w:defQFormat="0" w:count="375">
+  <w:latentStyles w:defLockedState="0" w:defUIPriority="99" w:defSemiHidden="0" w:defUnhideWhenUsed="0" w:defQFormat="0" w:count="371">
     <w:lsdException w:name="Normal" w:uiPriority="0" w:qFormat="1"/>
     <w:lsdException w:name="heading 1" w:uiPriority="9" w:qFormat="1"/>
     <w:lsdException w:name="heading 2" w:semiHidden="1" w:uiPriority="9" w:unhideWhenUsed="1" w:qFormat="1"/>
@@ -729,10 +860,6 @@
     <w:lsdException w:name="List Table 5 Dark Accent 6" w:uiPriority="50"/>
     <w:lsdException w:name="List Table 6 Colorful Accent 6" w:uiPriority="51"/>
     <w:lsdException w:name="List Table 7 Colorful Accent 6" w:uiPriority="52"/>
-    <w:lsdException w:name="Mention" w:semiHidden="1" w:unhideWhenUsed="1"/>
-    <w:lsdException w:name="Smart Hyperlink" w:semiHidden="1" w:unhideWhenUsed="1"/>
-    <w:lsdException w:name="Hashtag" w:semiHidden="1" w:unhideWhenUsed="1"/>
-    <w:lsdException w:name="Unresolved Mention" w:semiHidden="1" w:unhideWhenUsed="1"/>
   </w:latentStyles>
   <w:style w:type="paragraph" w:default="1" w:styleId="Standard">
     <w:name w:val="Normal"/>
@@ -776,7 +903,7 @@
       <w:u w:val="single"/>
     </w:rPr>
   </w:style>
-  <w:style w:type="character" w:styleId="NichtaufgelsteErwhnung">
+  <w:style w:type="character" w:customStyle="1" w:styleId="UnresolvedMention">
     <w:name w:val="Unresolved Mention"/>
     <w:basedOn w:val="Absatz-Standardschriftart"/>
     <w:uiPriority w:val="99"/>

</xml_diff>

<commit_message>
[NEU] Kriterien und Vorauswahl überarbeitet.
</commit_message>
<xml_diff>
--- a/BA/Quellen.docx
+++ b/BA/Quellen.docx
@@ -293,8 +293,6 @@
         </w:rPr>
         <w:t>Keepin it local Oreilly</w:t>
       </w:r>
-      <w:bookmarkStart w:id="0" w:name="_GoBack"/>
-      <w:bookmarkEnd w:id="0"/>
     </w:p>
     <w:p>
       <w:pPr>
@@ -344,6 +342,14 @@
           <w:lang w:val="en-US"/>
         </w:rPr>
       </w:pPr>
+      <w:r>
+        <w:rPr>
+          <w:lang w:val="en-US"/>
+        </w:rPr>
+        <w:t>https://www.html5rocks.com/en/tutorials/offline/storage/</w:t>
+      </w:r>
+      <w:bookmarkStart w:id="0" w:name="_GoBack"/>
+      <w:bookmarkEnd w:id="0"/>
     </w:p>
     <w:sectPr>
       <w:headerReference w:type="even" r:id="rId8"/>

</xml_diff>